<commit_message>
addition in sentiment analysis
</commit_message>
<xml_diff>
--- a/Task1 Sentiment Analysis/Project Synopsis - Sentiment Analysis.docx
+++ b/Task1 Sentiment Analysis/Project Synopsis - Sentiment Analysis.docx
@@ -365,32 +365,101 @@
           <w:rFonts w:asciiTheme="minorHAnsi" w:hAnsiTheme="minorHAnsi" w:cstheme="minorHAnsi"/>
           <w:color w:val="000000"/>
         </w:rPr>
-        <w:t>Each positive word will have a positive score or a greater score(if comparison is made between two positive words), similarly negative words might have a lesser score or a negative score. To calculate the overall effect we will have to find the sum of the scores of all the words in the tweet and the result will be our answer!</w:t>
-      </w:r>
-    </w:p>
-    <w:p>
-      <w:pPr>
-        <w:pStyle w:val="NormalWeb"/>
-        <w:spacing w:before="0" w:beforeAutospacing="0" w:after="0" w:afterAutospacing="0"/>
-        <w:ind w:left="720"/>
-        <w:textAlignment w:val="baseline"/>
-        <w:rPr>
-          <w:rFonts w:asciiTheme="minorHAnsi" w:hAnsiTheme="minorHAnsi" w:cstheme="minorHAnsi"/>
-          <w:color w:val="000000"/>
-        </w:rPr>
-      </w:pPr>
-    </w:p>
-    <w:p>
-      <w:pPr>
-        <w:pStyle w:val="NormalWeb"/>
-        <w:spacing w:before="0" w:beforeAutospacing="0" w:after="0" w:afterAutospacing="0"/>
-        <w:ind w:left="720"/>
-        <w:textAlignment w:val="baseline"/>
-        <w:rPr>
-          <w:rFonts w:asciiTheme="minorHAnsi" w:hAnsiTheme="minorHAnsi" w:cstheme="minorHAnsi"/>
-          <w:color w:val="000000"/>
-        </w:rPr>
-      </w:pPr>
+        <w:t>Each positive word will have a positive score or a greater score</w:t>
+      </w:r>
+      <w:r>
+        <w:rPr>
+          <w:rFonts w:asciiTheme="minorHAnsi" w:hAnsiTheme="minorHAnsi" w:cstheme="minorHAnsi"/>
+          <w:color w:val="000000"/>
+        </w:rPr>
+        <w:t xml:space="preserve">/weight </w:t>
+      </w:r>
+      <w:r>
+        <w:rPr>
+          <w:rFonts w:asciiTheme="minorHAnsi" w:hAnsiTheme="minorHAnsi" w:cstheme="minorHAnsi"/>
+          <w:color w:val="000000"/>
+        </w:rPr>
+        <w:t>(if comparison is made between two positive words), similarly negative words might have a lesser score</w:t>
+      </w:r>
+      <w:r>
+        <w:rPr>
+          <w:rFonts w:asciiTheme="minorHAnsi" w:hAnsiTheme="minorHAnsi" w:cstheme="minorHAnsi"/>
+          <w:color w:val="000000"/>
+        </w:rPr>
+        <w:t>/weight</w:t>
+      </w:r>
+      <w:r>
+        <w:rPr>
+          <w:rFonts w:asciiTheme="minorHAnsi" w:hAnsiTheme="minorHAnsi" w:cstheme="minorHAnsi"/>
+          <w:color w:val="000000"/>
+        </w:rPr>
+        <w:t xml:space="preserve"> or a negative score. To calculate the overall effect we will have to find the sum of the scores of all the words in the tweet and the result will be our answer!</w:t>
+      </w:r>
+    </w:p>
+    <w:p>
+      <w:pPr>
+        <w:pStyle w:val="NormalWeb"/>
+        <w:spacing w:before="0" w:beforeAutospacing="0" w:after="0" w:afterAutospacing="0"/>
+        <w:textAlignment w:val="baseline"/>
+        <w:rPr>
+          <w:rFonts w:asciiTheme="minorHAnsi" w:hAnsiTheme="minorHAnsi" w:cstheme="minorHAnsi"/>
+          <w:b/>
+          <w:bCs/>
+          <w:color w:val="000000"/>
+        </w:rPr>
+      </w:pPr>
+      <w:r>
+        <w:rPr>
+          <w:rFonts w:asciiTheme="minorHAnsi" w:hAnsiTheme="minorHAnsi" w:cstheme="minorHAnsi"/>
+          <w:color w:val="000000"/>
+        </w:rPr>
+        <w:t xml:space="preserve">             </w:t>
+      </w:r>
+      <w:r>
+        <w:rPr>
+          <w:rFonts w:asciiTheme="minorHAnsi" w:hAnsiTheme="minorHAnsi" w:cstheme="minorHAnsi"/>
+          <w:b/>
+          <w:bCs/>
+          <w:color w:val="000000"/>
+        </w:rPr>
+        <w:t>Learning the weig</w:t>
+      </w:r>
+      <w:r>
+        <w:rPr>
+          <w:rFonts w:asciiTheme="minorHAnsi" w:hAnsiTheme="minorHAnsi" w:cstheme="minorHAnsi"/>
+          <w:b/>
+          <w:bCs/>
+          <w:color w:val="000000"/>
+        </w:rPr>
+        <w:t>ht</w:t>
+      </w:r>
+      <w:r>
+        <w:rPr>
+          <w:rFonts w:asciiTheme="minorHAnsi" w:hAnsiTheme="minorHAnsi" w:cstheme="minorHAnsi"/>
+          <w:b/>
+          <w:bCs/>
+          <w:color w:val="000000"/>
+        </w:rPr>
+        <w:t>s = Training a Classifier</w:t>
+      </w:r>
+    </w:p>
+    <w:p>
+      <w:pPr>
+        <w:pStyle w:val="NormalWeb"/>
+        <w:spacing w:before="0" w:beforeAutospacing="0" w:after="0" w:afterAutospacing="0"/>
+        <w:textAlignment w:val="baseline"/>
+        <w:rPr>
+          <w:rFonts w:asciiTheme="minorHAnsi" w:hAnsiTheme="minorHAnsi" w:cstheme="minorHAnsi"/>
+          <w:color w:val="000000"/>
+        </w:rPr>
+      </w:pPr>
+      <w:r>
+        <w:rPr>
+          <w:rFonts w:asciiTheme="minorHAnsi" w:hAnsiTheme="minorHAnsi" w:cstheme="minorHAnsi"/>
+          <w:color w:val="000000"/>
+        </w:rPr>
+        <w:t xml:space="preserve">             </w:t>
+      </w:r>
       <w:r>
         <w:rPr>
           <w:rFonts w:asciiTheme="minorHAnsi" w:hAnsiTheme="minorHAnsi" w:cstheme="minorHAnsi"/>
@@ -398,7 +467,25 @@
           <w:iCs/>
           <w:color w:val="000000"/>
         </w:rPr>
-        <w:t>However errors are prone to occur</w:t>
+        <w:t>Howeve</w:t>
+      </w:r>
+      <w:r>
+        <w:rPr>
+          <w:rFonts w:asciiTheme="minorHAnsi" w:hAnsiTheme="minorHAnsi" w:cstheme="minorHAnsi"/>
+          <w:i/>
+          <w:iCs/>
+          <w:color w:val="000000"/>
+        </w:rPr>
+        <w:t>r</w:t>
+      </w:r>
+      <w:r>
+        <w:rPr>
+          <w:rFonts w:asciiTheme="minorHAnsi" w:hAnsiTheme="minorHAnsi" w:cstheme="minorHAnsi"/>
+          <w:i/>
+          <w:iCs/>
+          <w:color w:val="000000"/>
+        </w:rPr>
+        <w:t xml:space="preserve"> errors are prone to occur</w:t>
       </w:r>
       <w:r>
         <w:rPr>
@@ -945,18 +1032,6 @@
           <w:color w:val="000000"/>
         </w:rPr>
       </w:pPr>
-    </w:p>
-    <w:p>
-      <w:pPr>
-        <w:pStyle w:val="NormalWeb"/>
-        <w:spacing w:before="0" w:beforeAutospacing="0" w:after="0" w:afterAutospacing="0"/>
-        <w:ind w:left="720"/>
-        <w:textAlignment w:val="baseline"/>
-        <w:rPr>
-          <w:rFonts w:asciiTheme="minorHAnsi" w:hAnsiTheme="minorHAnsi" w:cstheme="minorHAnsi"/>
-          <w:color w:val="000000"/>
-        </w:rPr>
-      </w:pPr>
       <w:r>
         <w:rPr>
           <w:rFonts w:asciiTheme="minorHAnsi" w:hAnsiTheme="minorHAnsi" w:cstheme="minorHAnsi"/>
@@ -967,13 +1042,13 @@
         <mc:AlternateContent>
           <mc:Choice Requires="wps">
             <w:drawing>
-              <wp:anchor distT="0" distB="0" distL="114300" distR="114300" simplePos="0" relativeHeight="251661312" behindDoc="0" locked="0" layoutInCell="1" allowOverlap="1" wp14:anchorId="6AD2A941" wp14:editId="739293F2">
+              <wp:anchor distT="0" distB="0" distL="114300" distR="114300" simplePos="0" relativeHeight="251661312" behindDoc="0" locked="0" layoutInCell="1" allowOverlap="1" wp14:anchorId="6AD2A941" wp14:editId="3A746D76">
                 <wp:simplePos x="0" y="0"/>
                 <wp:positionH relativeFrom="column">
-                  <wp:posOffset>1005840</wp:posOffset>
+                  <wp:posOffset>967740</wp:posOffset>
                 </wp:positionH>
                 <wp:positionV relativeFrom="paragraph">
-                  <wp:posOffset>-830580</wp:posOffset>
+                  <wp:posOffset>-446405</wp:posOffset>
                 </wp:positionV>
                 <wp:extent cx="9113520" cy="4625340"/>
                 <wp:effectExtent l="0" t="0" r="0" b="22860"/>
@@ -1027,7 +1102,7 @@
           </mc:Choice>
           <mc:Fallback>
             <w:pict>
-              <v:shape w14:anchorId="668108A4" id="Arc 3" o:spid="_x0000_s1026" style="position:absolute;margin-left:79.2pt;margin-top:-65.4pt;width:717.6pt;height:364.2pt;rotation:180;z-index:251661312;visibility:visible;mso-wrap-style:square;mso-width-percent:0;mso-height-percent:0;mso-wrap-distance-left:9pt;mso-wrap-distance-top:0;mso-wrap-distance-right:9pt;mso-wrap-distance-bottom:0;mso-position-horizontal:absolute;mso-position-horizontal-relative:text;mso-position-vertical:absolute;mso-position-vertical-relative:text;mso-width-percent:0;mso-height-percent:0;mso-width-relative:margin;mso-height-relative:margin;v-text-anchor:middle" coordsize="9113520,4625340" o:gfxdata="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" path="m4556760,nsc7073389,,9113520,1035418,9113520,2312670r-4556760,l4556760,xem4556760,nfc7073389,,9113520,1035418,9113520,2312670e" filled="f" strokecolor="#ed7d31 [3205]" strokeweight="1.5pt">
+              <v:shape w14:anchorId="3AFABD14" id="Arc 3" o:spid="_x0000_s1026" style="position:absolute;margin-left:76.2pt;margin-top:-35.15pt;width:717.6pt;height:364.2pt;rotation:180;z-index:251661312;visibility:visible;mso-wrap-style:square;mso-width-percent:0;mso-height-percent:0;mso-wrap-distance-left:9pt;mso-wrap-distance-top:0;mso-wrap-distance-right:9pt;mso-wrap-distance-bottom:0;mso-position-horizontal:absolute;mso-position-horizontal-relative:text;mso-position-vertical:absolute;mso-position-vertical-relative:text;mso-width-percent:0;mso-height-percent:0;mso-width-relative:margin;mso-height-relative:margin;v-text-anchor:middle" coordsize="9113520,4625340" o:gfxdata="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" path="m4556760,nsc7073389,,9113520,1035418,9113520,2312670r-4556760,l4556760,xem4556760,nfc7073389,,9113520,1035418,9113520,2312670e" filled="f" strokecolor="#ed7d31 [3205]" strokeweight="1.5pt">
                 <v:stroke joinstyle="miter"/>
                 <v:path arrowok="t" o:connecttype="custom" o:connectlocs="4556760,0;9113520,2312670" o:connectangles="0,0"/>
               </v:shape>
@@ -1047,6 +1122,24 @@
           <w:color w:val="000000"/>
         </w:rPr>
       </w:pPr>
+    </w:p>
+    <w:p>
+      <w:pPr>
+        <w:pStyle w:val="NormalWeb"/>
+        <w:spacing w:before="0" w:beforeAutospacing="0" w:after="0" w:afterAutospacing="0"/>
+        <w:textAlignment w:val="baseline"/>
+        <w:rPr>
+          <w:rFonts w:asciiTheme="minorHAnsi" w:hAnsiTheme="minorHAnsi" w:cstheme="minorHAnsi"/>
+          <w:color w:val="000000"/>
+        </w:rPr>
+      </w:pPr>
+      <w:r>
+        <w:rPr>
+          <w:rFonts w:asciiTheme="minorHAnsi" w:hAnsiTheme="minorHAnsi" w:cstheme="minorHAnsi"/>
+          <w:color w:val="000000"/>
+        </w:rPr>
+        <w:t xml:space="preserve"> </w:t>
+      </w:r>
       <w:r>
         <w:rPr>
           <w:rFonts w:asciiTheme="minorHAnsi" w:hAnsiTheme="minorHAnsi" w:cstheme="minorHAnsi"/>
@@ -1575,7 +1668,7 @@
         <mc:AlternateContent>
           <mc:Choice Requires="wps">
             <w:drawing>
-              <wp:anchor distT="0" distB="0" distL="114300" distR="114300" simplePos="0" relativeHeight="251665408" behindDoc="0" locked="0" layoutInCell="1" allowOverlap="1" wp14:anchorId="4C1B8CAC" wp14:editId="6A8CF848">
+              <wp:anchor distT="0" distB="0" distL="114300" distR="114300" simplePos="0" relativeHeight="251665408" behindDoc="0" locked="0" layoutInCell="1" allowOverlap="1" wp14:anchorId="4C1B8CAC" wp14:editId="784E9A8F">
                 <wp:simplePos x="0" y="0"/>
                 <wp:positionH relativeFrom="column">
                   <wp:posOffset>1559859</wp:posOffset>
@@ -1633,7 +1726,11 @@
           </mc:Choice>
           <mc:Fallback>
             <w:pict>
-              <v:shape w14:anchorId="2B11F563" id="Straight Arrow Connector 15" o:spid="_x0000_s1026" type="#_x0000_t32" style="position:absolute;margin-left:122.8pt;margin-top:6.2pt;width:6.65pt;height:18.2pt;flip:y;z-index:251665408;visibility:visible;mso-wrap-style:square;mso-width-percent:0;mso-height-percent:0;mso-wrap-distance-left:9pt;mso-wrap-distance-top:0;mso-wrap-distance-right:9pt;mso-wrap-distance-bottom:0;mso-position-horizontal:absolute;mso-position-horizontal-relative:text;mso-position-vertical:absolute;mso-position-vertical-relative:text;mso-width-percent:0;mso-height-percent:0;mso-width-relative:margin;mso-height-relative:margin" o:gfxdata="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" strokecolor="#4472c4 [3204]" strokeweight=".5pt">
+              <v:shapetype w14:anchorId="692F942C" id="_x0000_t32" coordsize="21600,21600" o:spt="32" o:oned="t" path="m,l21600,21600e" filled="f">
+                <v:path arrowok="t" fillok="f" o:connecttype="none"/>
+                <o:lock v:ext="edit" shapetype="t"/>
+              </v:shapetype>
+              <v:shape id="Straight Arrow Connector 15" o:spid="_x0000_s1026" type="#_x0000_t32" style="position:absolute;margin-left:122.8pt;margin-top:6.2pt;width:6.65pt;height:18.2pt;flip:y;z-index:251665408;visibility:visible;mso-wrap-style:square;mso-width-percent:0;mso-height-percent:0;mso-wrap-distance-left:9pt;mso-wrap-distance-top:0;mso-wrap-distance-right:9pt;mso-wrap-distance-bottom:0;mso-position-horizontal:absolute;mso-position-horizontal-relative:text;mso-position-vertical:absolute;mso-position-vertical-relative:text;mso-width-percent:0;mso-height-percent:0;mso-width-relative:margin;mso-height-relative:margin" o:gfxdata="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" strokecolor="#4472c4 [3204]" strokeweight=".5pt">
                 <v:stroke endarrow="block" joinstyle="miter"/>
               </v:shape>
             </w:pict>
@@ -1718,6 +1815,66 @@
     </w:p>
     <w:p>
       <w:pPr>
+        <w:rPr>
+          <w:b/>
+          <w:bCs/>
+          <w:lang w:eastAsia="en-IN"/>
+        </w:rPr>
+      </w:pPr>
+      <w:r>
+        <w:rPr>
+          <w:lang w:eastAsia="en-IN"/>
+        </w:rPr>
+        <w:t>After this step, we calculate the probability of the correctness of the output label based upon           the input sentence given by P(</w:t>
+      </w:r>
+      <w:proofErr w:type="spellStart"/>
+      <w:r>
+        <w:rPr>
+          <w:lang w:eastAsia="en-IN"/>
+        </w:rPr>
+        <w:t>y|x</w:t>
+      </w:r>
+      <w:proofErr w:type="spellEnd"/>
+      <w:r>
+        <w:rPr>
+          <w:lang w:eastAsia="en-IN"/>
+        </w:rPr>
+        <w:t>)</w:t>
+      </w:r>
+      <w:r>
+        <w:rPr>
+          <w:lang w:eastAsia="en-IN"/>
+        </w:rPr>
+        <w:t xml:space="preserve">. This probability can be calculated using the </w:t>
+      </w:r>
+      <w:r>
+        <w:rPr>
+          <w:b/>
+          <w:bCs/>
+          <w:lang w:eastAsia="en-IN"/>
+        </w:rPr>
+        <w:t>NAÏVE BAYES THEOREM.</w:t>
+      </w:r>
+    </w:p>
+    <w:p>
+      <w:pPr>
+        <w:rPr>
+          <w:b/>
+          <w:bCs/>
+          <w:lang w:eastAsia="en-IN"/>
+        </w:rPr>
+      </w:pPr>
+      <w:r>
+        <w:rPr>
+          <w:b/>
+          <w:bCs/>
+          <w:lang w:eastAsia="en-IN"/>
+        </w:rPr>
+        <w:t>The classifier we now built is now known as NAÏVE BAYES CLASSIFIER.</w:t>
+      </w:r>
+    </w:p>
+    <w:p>
+      <w:pPr>
         <w:pStyle w:val="ListParagraph"/>
         <w:rPr>
           <w:b/>
@@ -1825,6 +1982,142 @@
         </w:rPr>
         <w:t>The test data is used to test/evaluate the model to check it’s validation.</w:t>
       </w:r>
+    </w:p>
+    <w:p>
+      <w:pPr>
+        <w:pStyle w:val="ListParagraph"/>
+        <w:rPr>
+          <w:b/>
+          <w:bCs/>
+          <w:sz w:val="24"/>
+          <w:szCs w:val="24"/>
+          <w:lang w:eastAsia="en-IN"/>
+        </w:rPr>
+      </w:pPr>
+    </w:p>
+    <w:p>
+      <w:pPr>
+        <w:pStyle w:val="ListParagraph"/>
+        <w:numPr>
+          <w:ilvl w:val="0"/>
+          <w:numId w:val="4"/>
+        </w:numPr>
+        <w:rPr>
+          <w:b/>
+          <w:bCs/>
+          <w:sz w:val="24"/>
+          <w:szCs w:val="24"/>
+          <w:lang w:eastAsia="en-IN"/>
+        </w:rPr>
+      </w:pPr>
+      <w:r>
+        <w:rPr>
+          <w:b/>
+          <w:bCs/>
+          <w:sz w:val="24"/>
+          <w:szCs w:val="24"/>
+          <w:lang w:eastAsia="en-IN"/>
+        </w:rPr>
+        <w:t>Coding it</w:t>
+      </w:r>
+      <w:r>
+        <w:rPr>
+          <w:b/>
+          <w:bCs/>
+          <w:sz w:val="24"/>
+          <w:szCs w:val="24"/>
+          <w:lang w:eastAsia="en-IN"/>
+        </w:rPr>
+        <w:t>!</w:t>
+      </w:r>
+    </w:p>
+    <w:p>
+      <w:pPr>
+        <w:pStyle w:val="ListParagraph"/>
+        <w:rPr>
+          <w:b/>
+          <w:bCs/>
+          <w:sz w:val="24"/>
+          <w:szCs w:val="24"/>
+          <w:lang w:eastAsia="en-IN"/>
+        </w:rPr>
+      </w:pPr>
+    </w:p>
+    <w:p>
+      <w:pPr>
+        <w:pStyle w:val="ListParagraph"/>
+        <w:rPr>
+          <w:b/>
+          <w:bCs/>
+          <w:sz w:val="24"/>
+          <w:szCs w:val="24"/>
+          <w:lang w:eastAsia="en-IN"/>
+        </w:rPr>
+      </w:pPr>
+      <w:r>
+        <w:rPr>
+          <w:b/>
+          <w:bCs/>
+          <w:sz w:val="24"/>
+          <w:szCs w:val="24"/>
+          <w:lang w:eastAsia="en-IN"/>
+        </w:rPr>
+        <w:t xml:space="preserve">Libraries : </w:t>
+      </w:r>
+      <w:r>
+        <w:rPr>
+          <w:sz w:val="24"/>
+          <w:szCs w:val="24"/>
+          <w:lang w:eastAsia="en-IN"/>
+        </w:rPr>
+        <w:t>NLTK</w:t>
+      </w:r>
+      <w:r>
+        <w:rPr>
+          <w:sz w:val="24"/>
+          <w:szCs w:val="24"/>
+          <w:lang w:eastAsia="en-IN"/>
+        </w:rPr>
+        <w:t xml:space="preserve"> </w:t>
+      </w:r>
+      <w:r>
+        <w:rPr>
+          <w:sz w:val="24"/>
+          <w:szCs w:val="24"/>
+          <w:lang w:eastAsia="en-IN"/>
+        </w:rPr>
+        <w:t xml:space="preserve">(Natural Language Toolkit), pandas, </w:t>
+      </w:r>
+      <w:proofErr w:type="spellStart"/>
+      <w:r>
+        <w:rPr>
+          <w:sz w:val="24"/>
+          <w:szCs w:val="24"/>
+          <w:lang w:eastAsia="en-IN"/>
+        </w:rPr>
+        <w:t>Textblob</w:t>
+      </w:r>
+      <w:proofErr w:type="spellEnd"/>
+      <w:r>
+        <w:rPr>
+          <w:sz w:val="24"/>
+          <w:szCs w:val="24"/>
+          <w:lang w:eastAsia="en-IN"/>
+        </w:rPr>
+        <w:t>.</w:t>
+      </w:r>
+    </w:p>
+    <w:p>
+      <w:pPr>
+        <w:pStyle w:val="ListParagraph"/>
+        <w:rPr>
+          <w:b/>
+          <w:bCs/>
+          <w:sz w:val="24"/>
+          <w:szCs w:val="24"/>
+          <w:lang w:eastAsia="en-IN"/>
+        </w:rPr>
+      </w:pPr>
     </w:p>
     <w:sectPr>
       <w:pgSz w:w="11906" w:h="16838"/>
@@ -2153,7 +2446,7 @@
   <w:abstractNum w:abstractNumId="3" w15:restartNumberingAfterBreak="0">
     <w:nsid w:val="481A645B"/>
     <w:multiLevelType w:val="hybridMultilevel"/>
-    <w:tmpl w:val="4CA00A42"/>
+    <w:tmpl w:val="0882D976"/>
     <w:lvl w:ilvl="0" w:tplc="4009000B">
       <w:start w:val="1"/>
       <w:numFmt w:val="bullet"/>

</xml_diff>

<commit_message>
Sentiment analysis added algo
</commit_message>
<xml_diff>
--- a/Task1 Sentiment Analysis/Project Synopsis - Sentiment Analysis.docx
+++ b/Task1 Sentiment Analysis/Project Synopsis - Sentiment Analysis.docx
@@ -185,7 +185,15 @@
           <w:rFonts w:asciiTheme="minorHAnsi" w:hAnsiTheme="minorHAnsi" w:cstheme="minorHAnsi"/>
           <w:color w:val="000000"/>
         </w:rPr>
-        <w:t>(review,</w:t>
+        <w:t>(</w:t>
+      </w:r>
+      <w:proofErr w:type="gramStart"/>
+      <w:r>
+        <w:rPr>
+          <w:rFonts w:asciiTheme="minorHAnsi" w:hAnsiTheme="minorHAnsi" w:cstheme="minorHAnsi"/>
+          <w:color w:val="000000"/>
+        </w:rPr>
+        <w:t>review,</w:t>
       </w:r>
       <w:r>
         <w:rPr>
@@ -199,7 +207,15 @@
           <w:rFonts w:asciiTheme="minorHAnsi" w:hAnsiTheme="minorHAnsi" w:cstheme="minorHAnsi"/>
           <w:color w:val="000000"/>
         </w:rPr>
-        <w:t>comment,</w:t>
+        <w:t>comment</w:t>
+      </w:r>
+      <w:proofErr w:type="gramEnd"/>
+      <w:r>
+        <w:rPr>
+          <w:rFonts w:asciiTheme="minorHAnsi" w:hAnsiTheme="minorHAnsi" w:cstheme="minorHAnsi"/>
+          <w:color w:val="000000"/>
+        </w:rPr>
+        <w:t>,</w:t>
       </w:r>
       <w:r>
         <w:rPr>
@@ -393,7 +409,23 @@
           <w:rFonts w:asciiTheme="minorHAnsi" w:hAnsiTheme="minorHAnsi" w:cstheme="minorHAnsi"/>
           <w:color w:val="000000"/>
         </w:rPr>
-        <w:t xml:space="preserve"> or a negative score. To calculate the overall effect we will have to find the sum of the scores of all the words in the tweet and the result will be our answer!</w:t>
+        <w:t xml:space="preserve"> or a negative score. To calculate the overall </w:t>
+      </w:r>
+      <w:proofErr w:type="gramStart"/>
+      <w:r>
+        <w:rPr>
+          <w:rFonts w:asciiTheme="minorHAnsi" w:hAnsiTheme="minorHAnsi" w:cstheme="minorHAnsi"/>
+          <w:color w:val="000000"/>
+        </w:rPr>
+        <w:t>effect</w:t>
+      </w:r>
+      <w:proofErr w:type="gramEnd"/>
+      <w:r>
+        <w:rPr>
+          <w:rFonts w:asciiTheme="minorHAnsi" w:hAnsiTheme="minorHAnsi" w:cstheme="minorHAnsi"/>
+          <w:color w:val="000000"/>
+        </w:rPr>
+        <w:t xml:space="preserve"> we will have to find the sum of the scores of all the words in the tweet and the result will be our answer!</w:t>
       </w:r>
     </w:p>
     <w:p>
@@ -460,6 +492,7 @@
         </w:rPr>
         <w:t xml:space="preserve">             </w:t>
       </w:r>
+      <w:proofErr w:type="gramStart"/>
       <w:r>
         <w:rPr>
           <w:rFonts w:asciiTheme="minorHAnsi" w:hAnsiTheme="minorHAnsi" w:cstheme="minorHAnsi"/>
@@ -478,6 +511,7 @@
         </w:rPr>
         <w:t>r</w:t>
       </w:r>
+      <w:proofErr w:type="gramEnd"/>
       <w:r>
         <w:rPr>
           <w:rFonts w:asciiTheme="minorHAnsi" w:hAnsiTheme="minorHAnsi" w:cstheme="minorHAnsi"/>
@@ -549,8 +583,17 @@
           <w:rFonts w:asciiTheme="minorHAnsi" w:hAnsiTheme="minorHAnsi" w:cstheme="minorHAnsi"/>
           <w:color w:val="000000"/>
         </w:rPr>
-        <w:t>But what if the tweet says ‘NOT GOOD’ ?</w:t>
-      </w:r>
+        <w:t>But what if the tweet says ‘NOT GOOD</w:t>
+      </w:r>
+      <w:proofErr w:type="gramStart"/>
+      <w:r>
+        <w:rPr>
+          <w:rFonts w:asciiTheme="minorHAnsi" w:hAnsiTheme="minorHAnsi" w:cstheme="minorHAnsi"/>
+          <w:color w:val="000000"/>
+        </w:rPr>
+        <w:t>’ ?</w:t>
+      </w:r>
+      <w:proofErr w:type="gramEnd"/>
     </w:p>
     <w:p>
       <w:pPr>
@@ -1980,7 +2023,25 @@
           <w:szCs w:val="24"/>
           <w:lang w:eastAsia="en-IN"/>
         </w:rPr>
-        <w:t>The test data is used to test/evaluate the model to check it’s validation.</w:t>
+        <w:t xml:space="preserve">The test data is used to test/evaluate the model to check </w:t>
+      </w:r>
+      <w:proofErr w:type="gramStart"/>
+      <w:r>
+        <w:rPr>
+          <w:sz w:val="24"/>
+          <w:szCs w:val="24"/>
+          <w:lang w:eastAsia="en-IN"/>
+        </w:rPr>
+        <w:t>it’s</w:t>
+      </w:r>
+      <w:proofErr w:type="gramEnd"/>
+      <w:r>
+        <w:rPr>
+          <w:sz w:val="24"/>
+          <w:szCs w:val="24"/>
+          <w:lang w:eastAsia="en-IN"/>
+        </w:rPr>
+        <w:t xml:space="preserve"> validation.</w:t>
       </w:r>
     </w:p>
     <w:p>
@@ -2047,13 +2108,23 @@
       <w:pPr>
         <w:pStyle w:val="ListParagraph"/>
         <w:rPr>
+          <w:sz w:val="24"/>
+          <w:szCs w:val="24"/>
+          <w:lang w:eastAsia="en-IN"/>
+        </w:rPr>
+      </w:pPr>
+      <w:proofErr w:type="gramStart"/>
+      <w:r>
+        <w:rPr>
           <w:b/>
           <w:bCs/>
           <w:sz w:val="24"/>
           <w:szCs w:val="24"/>
           <w:lang w:eastAsia="en-IN"/>
         </w:rPr>
-      </w:pPr>
+        <w:t>Libraries :</w:t>
+      </w:r>
+      <w:proofErr w:type="gramEnd"/>
       <w:r>
         <w:rPr>
           <w:b/>
@@ -2062,7 +2133,7 @@
           <w:szCs w:val="24"/>
           <w:lang w:eastAsia="en-IN"/>
         </w:rPr>
-        <w:t xml:space="preserve">Libraries : </w:t>
+        <w:t xml:space="preserve"> </w:t>
       </w:r>
       <w:r>
         <w:rPr>
@@ -2106,6 +2177,501 @@
         </w:rPr>
         <w:t>.</w:t>
       </w:r>
+    </w:p>
+    <w:p>
+      <w:pPr>
+        <w:pStyle w:val="ListParagraph"/>
+        <w:rPr>
+          <w:b/>
+          <w:bCs/>
+          <w:sz w:val="24"/>
+          <w:szCs w:val="24"/>
+          <w:lang w:eastAsia="en-IN"/>
+        </w:rPr>
+      </w:pPr>
+    </w:p>
+    <w:p>
+      <w:pPr>
+        <w:pStyle w:val="ListParagraph"/>
+        <w:rPr>
+          <w:sz w:val="24"/>
+          <w:szCs w:val="24"/>
+          <w:lang w:eastAsia="en-IN"/>
+        </w:rPr>
+      </w:pPr>
+      <w:r>
+        <w:rPr>
+          <w:sz w:val="24"/>
+          <w:szCs w:val="24"/>
+          <w:lang w:eastAsia="en-IN"/>
+        </w:rPr>
+        <w:lastRenderedPageBreak/>
+        <w:t xml:space="preserve">Installing </w:t>
+      </w:r>
+      <w:proofErr w:type="spellStart"/>
+      <w:r>
+        <w:rPr>
+          <w:sz w:val="24"/>
+          <w:szCs w:val="24"/>
+          <w:lang w:eastAsia="en-IN"/>
+        </w:rPr>
+        <w:t>tweepy</w:t>
+      </w:r>
+      <w:proofErr w:type="spellEnd"/>
+      <w:r>
+        <w:rPr>
+          <w:sz w:val="24"/>
+          <w:szCs w:val="24"/>
+          <w:lang w:eastAsia="en-IN"/>
+        </w:rPr>
+        <w:t xml:space="preserve"> using pip!</w:t>
+      </w:r>
+    </w:p>
+    <w:p>
+      <w:pPr>
+        <w:pStyle w:val="ListParagraph"/>
+        <w:rPr>
+          <w:sz w:val="24"/>
+          <w:szCs w:val="24"/>
+          <w:lang w:eastAsia="en-IN"/>
+        </w:rPr>
+      </w:pPr>
+    </w:p>
+    <w:p>
+      <w:pPr>
+        <w:pStyle w:val="ListParagraph"/>
+        <w:rPr>
+          <w:b/>
+          <w:bCs/>
+          <w:sz w:val="24"/>
+          <w:szCs w:val="24"/>
+          <w:lang w:eastAsia="en-IN"/>
+        </w:rPr>
+      </w:pPr>
+      <w:r>
+        <w:rPr>
+          <w:b/>
+          <w:bCs/>
+          <w:sz w:val="24"/>
+          <w:szCs w:val="24"/>
+          <w:lang w:eastAsia="en-IN"/>
+        </w:rPr>
+        <w:t>ALGORITHM:</w:t>
+      </w:r>
+    </w:p>
+    <w:p>
+      <w:pPr>
+        <w:pStyle w:val="je"/>
+        <w:shd w:val="clear" w:color="auto" w:fill="FFFFFF"/>
+        <w:spacing w:before="206" w:beforeAutospacing="0" w:after="0" w:afterAutospacing="0" w:line="480" w:lineRule="atLeast"/>
+        <w:ind w:left="540"/>
+        <w:rPr>
+          <w:rFonts w:asciiTheme="minorHAnsi" w:hAnsiTheme="minorHAnsi" w:cstheme="minorHAnsi"/>
+          <w:color w:val="292929"/>
+          <w:spacing w:val="-1"/>
+        </w:rPr>
+      </w:pPr>
+      <w:r>
+        <w:rPr>
+          <w:rStyle w:val="Strong"/>
+          <w:rFonts w:asciiTheme="minorHAnsi" w:hAnsiTheme="minorHAnsi" w:cstheme="minorHAnsi"/>
+          <w:color w:val="292929"/>
+          <w:spacing w:val="-1"/>
+        </w:rPr>
+        <w:t xml:space="preserve">Section A: Preparing </w:t>
+      </w:r>
+      <w:proofErr w:type="gramStart"/>
+      <w:r>
+        <w:rPr>
+          <w:rStyle w:val="Strong"/>
+          <w:rFonts w:asciiTheme="minorHAnsi" w:hAnsiTheme="minorHAnsi" w:cstheme="minorHAnsi"/>
+          <w:color w:val="292929"/>
+          <w:spacing w:val="-1"/>
+        </w:rPr>
+        <w:t>The</w:t>
+      </w:r>
+      <w:proofErr w:type="gramEnd"/>
+      <w:r>
+        <w:rPr>
+          <w:rStyle w:val="Strong"/>
+          <w:rFonts w:asciiTheme="minorHAnsi" w:hAnsiTheme="minorHAnsi" w:cstheme="minorHAnsi"/>
+          <w:color w:val="292929"/>
+          <w:spacing w:val="-1"/>
+        </w:rPr>
+        <w:t xml:space="preserve"> Test Set</w:t>
+      </w:r>
+    </w:p>
+    <w:p>
+      <w:pPr>
+        <w:pStyle w:val="je"/>
+        <w:numPr>
+          <w:ilvl w:val="0"/>
+          <w:numId w:val="6"/>
+        </w:numPr>
+        <w:shd w:val="clear" w:color="auto" w:fill="FFFFFF"/>
+        <w:tabs>
+          <w:tab w:val="clear" w:pos="720"/>
+          <w:tab w:val="num" w:pos="1260"/>
+        </w:tabs>
+        <w:spacing w:before="480" w:beforeAutospacing="0" w:after="0" w:afterAutospacing="0" w:line="480" w:lineRule="atLeast"/>
+        <w:ind w:left="990"/>
+        <w:rPr>
+          <w:rFonts w:asciiTheme="minorHAnsi" w:hAnsiTheme="minorHAnsi" w:cstheme="minorHAnsi"/>
+          <w:color w:val="292929"/>
+          <w:spacing w:val="-1"/>
+        </w:rPr>
+      </w:pPr>
+      <w:r>
+        <w:rPr>
+          <w:rFonts w:asciiTheme="minorHAnsi" w:hAnsiTheme="minorHAnsi" w:cstheme="minorHAnsi"/>
+          <w:color w:val="292929"/>
+          <w:spacing w:val="-1"/>
+        </w:rPr>
+        <w:t>Step A.1: Getting the authentication credentials</w:t>
+      </w:r>
+    </w:p>
+    <w:p>
+      <w:pPr>
+        <w:pStyle w:val="je"/>
+        <w:numPr>
+          <w:ilvl w:val="0"/>
+          <w:numId w:val="6"/>
+        </w:numPr>
+        <w:shd w:val="clear" w:color="auto" w:fill="FFFFFF"/>
+        <w:tabs>
+          <w:tab w:val="clear" w:pos="720"/>
+          <w:tab w:val="num" w:pos="1260"/>
+        </w:tabs>
+        <w:spacing w:before="252" w:beforeAutospacing="0" w:after="0" w:afterAutospacing="0" w:line="480" w:lineRule="atLeast"/>
+        <w:ind w:left="990"/>
+        <w:rPr>
+          <w:rFonts w:asciiTheme="minorHAnsi" w:hAnsiTheme="minorHAnsi" w:cstheme="minorHAnsi"/>
+          <w:color w:val="292929"/>
+          <w:spacing w:val="-1"/>
+        </w:rPr>
+      </w:pPr>
+      <w:r>
+        <w:rPr>
+          <w:rFonts w:asciiTheme="minorHAnsi" w:hAnsiTheme="minorHAnsi" w:cstheme="minorHAnsi"/>
+          <w:color w:val="292929"/>
+          <w:spacing w:val="-1"/>
+        </w:rPr>
+        <w:t>Step A.2: Authenticating our Python script</w:t>
+      </w:r>
+    </w:p>
+    <w:p>
+      <w:pPr>
+        <w:pStyle w:val="je"/>
+        <w:numPr>
+          <w:ilvl w:val="0"/>
+          <w:numId w:val="6"/>
+        </w:numPr>
+        <w:shd w:val="clear" w:color="auto" w:fill="FFFFFF"/>
+        <w:tabs>
+          <w:tab w:val="clear" w:pos="720"/>
+          <w:tab w:val="num" w:pos="1260"/>
+        </w:tabs>
+        <w:spacing w:before="252" w:beforeAutospacing="0" w:after="0" w:afterAutospacing="0" w:line="480" w:lineRule="atLeast"/>
+        <w:ind w:left="990"/>
+        <w:rPr>
+          <w:rFonts w:asciiTheme="minorHAnsi" w:hAnsiTheme="minorHAnsi" w:cstheme="minorHAnsi"/>
+          <w:color w:val="292929"/>
+          <w:spacing w:val="-1"/>
+        </w:rPr>
+      </w:pPr>
+      <w:r>
+        <w:rPr>
+          <w:rFonts w:asciiTheme="minorHAnsi" w:hAnsiTheme="minorHAnsi" w:cstheme="minorHAnsi"/>
+          <w:color w:val="292929"/>
+          <w:spacing w:val="-1"/>
+        </w:rPr>
+        <w:t>Step A.3: Creating the function to build the Test set</w:t>
+      </w:r>
+    </w:p>
+    <w:p>
+      <w:pPr>
+        <w:pStyle w:val="je"/>
+        <w:shd w:val="clear" w:color="auto" w:fill="FFFFFF"/>
+        <w:spacing w:before="480" w:beforeAutospacing="0" w:after="0" w:afterAutospacing="0" w:line="480" w:lineRule="atLeast"/>
+        <w:ind w:left="540"/>
+        <w:rPr>
+          <w:rFonts w:asciiTheme="minorHAnsi" w:hAnsiTheme="minorHAnsi" w:cstheme="minorHAnsi"/>
+          <w:color w:val="292929"/>
+          <w:spacing w:val="-1"/>
+        </w:rPr>
+      </w:pPr>
+      <w:r>
+        <w:rPr>
+          <w:rStyle w:val="Strong"/>
+          <w:rFonts w:asciiTheme="minorHAnsi" w:hAnsiTheme="minorHAnsi" w:cstheme="minorHAnsi"/>
+          <w:color w:val="292929"/>
+          <w:spacing w:val="-1"/>
+        </w:rPr>
+        <w:t xml:space="preserve">Section B: Preparing </w:t>
+      </w:r>
+      <w:proofErr w:type="gramStart"/>
+      <w:r>
+        <w:rPr>
+          <w:rStyle w:val="Strong"/>
+          <w:rFonts w:asciiTheme="minorHAnsi" w:hAnsiTheme="minorHAnsi" w:cstheme="minorHAnsi"/>
+          <w:color w:val="292929"/>
+          <w:spacing w:val="-1"/>
+        </w:rPr>
+        <w:t>The</w:t>
+      </w:r>
+      <w:proofErr w:type="gramEnd"/>
+      <w:r>
+        <w:rPr>
+          <w:rStyle w:val="Strong"/>
+          <w:rFonts w:asciiTheme="minorHAnsi" w:hAnsiTheme="minorHAnsi" w:cstheme="minorHAnsi"/>
+          <w:color w:val="292929"/>
+          <w:spacing w:val="-1"/>
+        </w:rPr>
+        <w:t xml:space="preserve"> Training Set</w:t>
+      </w:r>
+    </w:p>
+    <w:p>
+      <w:pPr>
+        <w:pStyle w:val="je"/>
+        <w:shd w:val="clear" w:color="auto" w:fill="FFFFFF"/>
+        <w:spacing w:before="480" w:beforeAutospacing="0" w:after="0" w:afterAutospacing="0" w:line="480" w:lineRule="atLeast"/>
+        <w:ind w:left="540"/>
+        <w:rPr>
+          <w:rFonts w:asciiTheme="minorHAnsi" w:hAnsiTheme="minorHAnsi" w:cstheme="minorHAnsi"/>
+          <w:color w:val="292929"/>
+          <w:spacing w:val="-1"/>
+        </w:rPr>
+      </w:pPr>
+      <w:r>
+        <w:rPr>
+          <w:rStyle w:val="Strong"/>
+          <w:rFonts w:asciiTheme="minorHAnsi" w:hAnsiTheme="minorHAnsi" w:cstheme="minorHAnsi"/>
+          <w:color w:val="292929"/>
+          <w:spacing w:val="-1"/>
+        </w:rPr>
+        <w:t>Section C: Pre-processing Tweets in The Data Sets</w:t>
+      </w:r>
+    </w:p>
+    <w:p>
+      <w:pPr>
+        <w:pStyle w:val="je"/>
+        <w:shd w:val="clear" w:color="auto" w:fill="FFFFFF"/>
+        <w:spacing w:before="480" w:beforeAutospacing="0" w:after="0" w:afterAutospacing="0" w:line="480" w:lineRule="atLeast"/>
+        <w:ind w:left="540"/>
+        <w:rPr>
+          <w:rFonts w:asciiTheme="minorHAnsi" w:hAnsiTheme="minorHAnsi" w:cstheme="minorHAnsi"/>
+          <w:color w:val="292929"/>
+          <w:spacing w:val="-1"/>
+        </w:rPr>
+      </w:pPr>
+      <w:r>
+        <w:rPr>
+          <w:rStyle w:val="Strong"/>
+          <w:rFonts w:asciiTheme="minorHAnsi" w:hAnsiTheme="minorHAnsi" w:cstheme="minorHAnsi"/>
+          <w:color w:val="292929"/>
+          <w:spacing w:val="-1"/>
+        </w:rPr>
+        <w:t>Section D: Naive Bayes Classifier</w:t>
+      </w:r>
+    </w:p>
+    <w:p>
+      <w:pPr>
+        <w:pStyle w:val="je"/>
+        <w:numPr>
+          <w:ilvl w:val="0"/>
+          <w:numId w:val="7"/>
+        </w:numPr>
+        <w:shd w:val="clear" w:color="auto" w:fill="FFFFFF"/>
+        <w:tabs>
+          <w:tab w:val="clear" w:pos="720"/>
+          <w:tab w:val="num" w:pos="1260"/>
+        </w:tabs>
+        <w:spacing w:before="480" w:beforeAutospacing="0" w:after="0" w:afterAutospacing="0" w:line="480" w:lineRule="atLeast"/>
+        <w:ind w:left="990"/>
+        <w:rPr>
+          <w:rFonts w:asciiTheme="minorHAnsi" w:hAnsiTheme="minorHAnsi" w:cstheme="minorHAnsi"/>
+          <w:color w:val="292929"/>
+          <w:spacing w:val="-1"/>
+        </w:rPr>
+      </w:pPr>
+      <w:r>
+        <w:rPr>
+          <w:rFonts w:asciiTheme="minorHAnsi" w:hAnsiTheme="minorHAnsi" w:cstheme="minorHAnsi"/>
+          <w:color w:val="292929"/>
+          <w:spacing w:val="-1"/>
+        </w:rPr>
+        <w:t>Step D.1: Building the vocabulary</w:t>
+      </w:r>
+    </w:p>
+    <w:p>
+      <w:pPr>
+        <w:pStyle w:val="je"/>
+        <w:numPr>
+          <w:ilvl w:val="0"/>
+          <w:numId w:val="7"/>
+        </w:numPr>
+        <w:shd w:val="clear" w:color="auto" w:fill="FFFFFF"/>
+        <w:tabs>
+          <w:tab w:val="clear" w:pos="720"/>
+          <w:tab w:val="num" w:pos="1260"/>
+        </w:tabs>
+        <w:spacing w:before="252" w:beforeAutospacing="0" w:after="0" w:afterAutospacing="0" w:line="480" w:lineRule="atLeast"/>
+        <w:ind w:left="990"/>
+        <w:rPr>
+          <w:rFonts w:asciiTheme="minorHAnsi" w:hAnsiTheme="minorHAnsi" w:cstheme="minorHAnsi"/>
+          <w:color w:val="292929"/>
+          <w:spacing w:val="-1"/>
+        </w:rPr>
+      </w:pPr>
+      <w:r>
+        <w:rPr>
+          <w:rFonts w:asciiTheme="minorHAnsi" w:hAnsiTheme="minorHAnsi" w:cstheme="minorHAnsi"/>
+          <w:color w:val="292929"/>
+          <w:spacing w:val="-1"/>
+        </w:rPr>
+        <w:t>Step D.2: Matching tweets against our vocabulary</w:t>
+      </w:r>
+    </w:p>
+    <w:p>
+      <w:pPr>
+        <w:pStyle w:val="je"/>
+        <w:numPr>
+          <w:ilvl w:val="0"/>
+          <w:numId w:val="7"/>
+        </w:numPr>
+        <w:shd w:val="clear" w:color="auto" w:fill="FFFFFF"/>
+        <w:tabs>
+          <w:tab w:val="clear" w:pos="720"/>
+          <w:tab w:val="num" w:pos="1260"/>
+        </w:tabs>
+        <w:spacing w:before="252" w:beforeAutospacing="0" w:after="0" w:afterAutospacing="0" w:line="480" w:lineRule="atLeast"/>
+        <w:ind w:left="990"/>
+        <w:rPr>
+          <w:rFonts w:asciiTheme="minorHAnsi" w:hAnsiTheme="minorHAnsi" w:cstheme="minorHAnsi"/>
+          <w:color w:val="292929"/>
+          <w:spacing w:val="-1"/>
+        </w:rPr>
+      </w:pPr>
+      <w:r>
+        <w:rPr>
+          <w:rFonts w:asciiTheme="minorHAnsi" w:hAnsiTheme="minorHAnsi" w:cstheme="minorHAnsi"/>
+          <w:color w:val="292929"/>
+          <w:spacing w:val="-1"/>
+        </w:rPr>
+        <w:t>Step D.3: Building our feature vector</w:t>
+      </w:r>
+    </w:p>
+    <w:p>
+      <w:pPr>
+        <w:pStyle w:val="je"/>
+        <w:numPr>
+          <w:ilvl w:val="0"/>
+          <w:numId w:val="7"/>
+        </w:numPr>
+        <w:shd w:val="clear" w:color="auto" w:fill="FFFFFF"/>
+        <w:tabs>
+          <w:tab w:val="clear" w:pos="720"/>
+          <w:tab w:val="num" w:pos="1260"/>
+        </w:tabs>
+        <w:spacing w:before="252" w:beforeAutospacing="0" w:after="0" w:afterAutospacing="0" w:line="480" w:lineRule="atLeast"/>
+        <w:ind w:left="990"/>
+        <w:rPr>
+          <w:rFonts w:asciiTheme="minorHAnsi" w:hAnsiTheme="minorHAnsi" w:cstheme="minorHAnsi"/>
+          <w:color w:val="292929"/>
+          <w:spacing w:val="-1"/>
+        </w:rPr>
+      </w:pPr>
+      <w:r>
+        <w:rPr>
+          <w:rFonts w:asciiTheme="minorHAnsi" w:hAnsiTheme="minorHAnsi" w:cstheme="minorHAnsi"/>
+          <w:color w:val="292929"/>
+          <w:spacing w:val="-1"/>
+        </w:rPr>
+        <w:t>Step D.4: Training the classifier</w:t>
+      </w:r>
+    </w:p>
+    <w:p>
+      <w:pPr>
+        <w:pStyle w:val="je"/>
+        <w:shd w:val="clear" w:color="auto" w:fill="FFFFFF"/>
+        <w:spacing w:before="480" w:beforeAutospacing="0" w:after="0" w:afterAutospacing="0" w:line="480" w:lineRule="atLeast"/>
+        <w:ind w:left="540"/>
+        <w:rPr>
+          <w:rStyle w:val="Strong"/>
+          <w:rFonts w:asciiTheme="minorHAnsi" w:hAnsiTheme="minorHAnsi" w:cstheme="minorHAnsi"/>
+          <w:color w:val="292929"/>
+          <w:spacing w:val="-1"/>
+        </w:rPr>
+      </w:pPr>
+      <w:r>
+        <w:rPr>
+          <w:rStyle w:val="Strong"/>
+          <w:rFonts w:asciiTheme="minorHAnsi" w:hAnsiTheme="minorHAnsi" w:cstheme="minorHAnsi"/>
+          <w:color w:val="292929"/>
+          <w:spacing w:val="-1"/>
+        </w:rPr>
+        <w:t xml:space="preserve">Section E: Testing </w:t>
+      </w:r>
+      <w:proofErr w:type="gramStart"/>
+      <w:r>
+        <w:rPr>
+          <w:rStyle w:val="Strong"/>
+          <w:rFonts w:asciiTheme="minorHAnsi" w:hAnsiTheme="minorHAnsi" w:cstheme="minorHAnsi"/>
+          <w:color w:val="292929"/>
+          <w:spacing w:val="-1"/>
+        </w:rPr>
+        <w:t>The</w:t>
+      </w:r>
+      <w:proofErr w:type="gramEnd"/>
+      <w:r>
+        <w:rPr>
+          <w:rStyle w:val="Strong"/>
+          <w:rFonts w:asciiTheme="minorHAnsi" w:hAnsiTheme="minorHAnsi" w:cstheme="minorHAnsi"/>
+          <w:color w:val="292929"/>
+          <w:spacing w:val="-1"/>
+        </w:rPr>
+        <w:t xml:space="preserve"> Model</w:t>
+      </w:r>
+    </w:p>
+    <w:p>
+      <w:pPr>
+        <w:pStyle w:val="je"/>
+        <w:shd w:val="clear" w:color="auto" w:fill="FFFFFF"/>
+        <w:spacing w:before="480" w:beforeAutospacing="0" w:after="0" w:afterAutospacing="0" w:line="480" w:lineRule="atLeast"/>
+        <w:ind w:left="540"/>
+        <w:rPr>
+          <w:rStyle w:val="Strong"/>
+          <w:rFonts w:asciiTheme="minorHAnsi" w:hAnsiTheme="minorHAnsi" w:cstheme="minorHAnsi"/>
+          <w:color w:val="292929"/>
+          <w:spacing w:val="-1"/>
+        </w:rPr>
+      </w:pPr>
+    </w:p>
+    <w:p>
+      <w:pPr>
+        <w:pStyle w:val="je"/>
+        <w:shd w:val="clear" w:color="auto" w:fill="FFFFFF"/>
+        <w:spacing w:before="480" w:beforeAutospacing="0" w:after="0" w:afterAutospacing="0" w:line="480" w:lineRule="atLeast"/>
+        <w:ind w:left="540"/>
+        <w:rPr>
+          <w:rFonts w:ascii="Georgia" w:hAnsi="Georgia"/>
+          <w:color w:val="292929"/>
+          <w:spacing w:val="-1"/>
+        </w:rPr>
+      </w:pPr>
+    </w:p>
+    <w:p>
+      <w:pPr>
+        <w:pStyle w:val="ListParagraph"/>
+        <w:ind w:left="1260"/>
+        <w:rPr>
+          <w:b/>
+          <w:bCs/>
+          <w:sz w:val="24"/>
+          <w:szCs w:val="24"/>
+          <w:lang w:eastAsia="en-IN"/>
+        </w:rPr>
+      </w:pPr>
     </w:p>
     <w:p>
       <w:pPr>
@@ -2640,6 +3206,304 @@
       <w:pPr>
         <w:ind w:left="6480" w:hanging="180"/>
       </w:pPr>
+    </w:lvl>
+  </w:abstractNum>
+  <w:abstractNum w:abstractNumId="5" w15:restartNumberingAfterBreak="0">
+    <w:nsid w:val="5C5A430B"/>
+    <w:multiLevelType w:val="multilevel"/>
+    <w:tmpl w:val="5BBCBC6C"/>
+    <w:lvl w:ilvl="0">
+      <w:start w:val="1"/>
+      <w:numFmt w:val="bullet"/>
+      <w:lvlText w:val=""/>
+      <w:lvlJc w:val="left"/>
+      <w:pPr>
+        <w:tabs>
+          <w:tab w:val="num" w:pos="720"/>
+        </w:tabs>
+        <w:ind w:left="720" w:hanging="360"/>
+      </w:pPr>
+      <w:rPr>
+        <w:rFonts w:ascii="Symbol" w:hAnsi="Symbol" w:hint="default"/>
+        <w:sz w:val="20"/>
+      </w:rPr>
+    </w:lvl>
+    <w:lvl w:ilvl="1" w:tentative="1">
+      <w:start w:val="1"/>
+      <w:numFmt w:val="bullet"/>
+      <w:lvlText w:val="o"/>
+      <w:lvlJc w:val="left"/>
+      <w:pPr>
+        <w:tabs>
+          <w:tab w:val="num" w:pos="1440"/>
+        </w:tabs>
+        <w:ind w:left="1440" w:hanging="360"/>
+      </w:pPr>
+      <w:rPr>
+        <w:rFonts w:ascii="Courier New" w:hAnsi="Courier New" w:hint="default"/>
+        <w:sz w:val="20"/>
+      </w:rPr>
+    </w:lvl>
+    <w:lvl w:ilvl="2" w:tentative="1">
+      <w:start w:val="1"/>
+      <w:numFmt w:val="bullet"/>
+      <w:lvlText w:val=""/>
+      <w:lvlJc w:val="left"/>
+      <w:pPr>
+        <w:tabs>
+          <w:tab w:val="num" w:pos="2160"/>
+        </w:tabs>
+        <w:ind w:left="2160" w:hanging="360"/>
+      </w:pPr>
+      <w:rPr>
+        <w:rFonts w:ascii="Wingdings" w:hAnsi="Wingdings" w:hint="default"/>
+        <w:sz w:val="20"/>
+      </w:rPr>
+    </w:lvl>
+    <w:lvl w:ilvl="3" w:tentative="1">
+      <w:start w:val="1"/>
+      <w:numFmt w:val="bullet"/>
+      <w:lvlText w:val=""/>
+      <w:lvlJc w:val="left"/>
+      <w:pPr>
+        <w:tabs>
+          <w:tab w:val="num" w:pos="2880"/>
+        </w:tabs>
+        <w:ind w:left="2880" w:hanging="360"/>
+      </w:pPr>
+      <w:rPr>
+        <w:rFonts w:ascii="Wingdings" w:hAnsi="Wingdings" w:hint="default"/>
+        <w:sz w:val="20"/>
+      </w:rPr>
+    </w:lvl>
+    <w:lvl w:ilvl="4" w:tentative="1">
+      <w:start w:val="1"/>
+      <w:numFmt w:val="bullet"/>
+      <w:lvlText w:val=""/>
+      <w:lvlJc w:val="left"/>
+      <w:pPr>
+        <w:tabs>
+          <w:tab w:val="num" w:pos="3600"/>
+        </w:tabs>
+        <w:ind w:left="3600" w:hanging="360"/>
+      </w:pPr>
+      <w:rPr>
+        <w:rFonts w:ascii="Wingdings" w:hAnsi="Wingdings" w:hint="default"/>
+        <w:sz w:val="20"/>
+      </w:rPr>
+    </w:lvl>
+    <w:lvl w:ilvl="5" w:tentative="1">
+      <w:start w:val="1"/>
+      <w:numFmt w:val="bullet"/>
+      <w:lvlText w:val=""/>
+      <w:lvlJc w:val="left"/>
+      <w:pPr>
+        <w:tabs>
+          <w:tab w:val="num" w:pos="4320"/>
+        </w:tabs>
+        <w:ind w:left="4320" w:hanging="360"/>
+      </w:pPr>
+      <w:rPr>
+        <w:rFonts w:ascii="Wingdings" w:hAnsi="Wingdings" w:hint="default"/>
+        <w:sz w:val="20"/>
+      </w:rPr>
+    </w:lvl>
+    <w:lvl w:ilvl="6" w:tentative="1">
+      <w:start w:val="1"/>
+      <w:numFmt w:val="bullet"/>
+      <w:lvlText w:val=""/>
+      <w:lvlJc w:val="left"/>
+      <w:pPr>
+        <w:tabs>
+          <w:tab w:val="num" w:pos="5040"/>
+        </w:tabs>
+        <w:ind w:left="5040" w:hanging="360"/>
+      </w:pPr>
+      <w:rPr>
+        <w:rFonts w:ascii="Wingdings" w:hAnsi="Wingdings" w:hint="default"/>
+        <w:sz w:val="20"/>
+      </w:rPr>
+    </w:lvl>
+    <w:lvl w:ilvl="7" w:tentative="1">
+      <w:start w:val="1"/>
+      <w:numFmt w:val="bullet"/>
+      <w:lvlText w:val=""/>
+      <w:lvlJc w:val="left"/>
+      <w:pPr>
+        <w:tabs>
+          <w:tab w:val="num" w:pos="5760"/>
+        </w:tabs>
+        <w:ind w:left="5760" w:hanging="360"/>
+      </w:pPr>
+      <w:rPr>
+        <w:rFonts w:ascii="Wingdings" w:hAnsi="Wingdings" w:hint="default"/>
+        <w:sz w:val="20"/>
+      </w:rPr>
+    </w:lvl>
+    <w:lvl w:ilvl="8" w:tentative="1">
+      <w:start w:val="1"/>
+      <w:numFmt w:val="bullet"/>
+      <w:lvlText w:val=""/>
+      <w:lvlJc w:val="left"/>
+      <w:pPr>
+        <w:tabs>
+          <w:tab w:val="num" w:pos="6480"/>
+        </w:tabs>
+        <w:ind w:left="6480" w:hanging="360"/>
+      </w:pPr>
+      <w:rPr>
+        <w:rFonts w:ascii="Wingdings" w:hAnsi="Wingdings" w:hint="default"/>
+        <w:sz w:val="20"/>
+      </w:rPr>
+    </w:lvl>
+  </w:abstractNum>
+  <w:abstractNum w:abstractNumId="6" w15:restartNumberingAfterBreak="0">
+    <w:nsid w:val="7F9C4EC6"/>
+    <w:multiLevelType w:val="multilevel"/>
+    <w:tmpl w:val="9A22821E"/>
+    <w:lvl w:ilvl="0">
+      <w:start w:val="1"/>
+      <w:numFmt w:val="bullet"/>
+      <w:lvlText w:val=""/>
+      <w:lvlJc w:val="left"/>
+      <w:pPr>
+        <w:tabs>
+          <w:tab w:val="num" w:pos="720"/>
+        </w:tabs>
+        <w:ind w:left="720" w:hanging="360"/>
+      </w:pPr>
+      <w:rPr>
+        <w:rFonts w:ascii="Symbol" w:hAnsi="Symbol" w:hint="default"/>
+        <w:sz w:val="20"/>
+      </w:rPr>
+    </w:lvl>
+    <w:lvl w:ilvl="1" w:tentative="1">
+      <w:start w:val="1"/>
+      <w:numFmt w:val="bullet"/>
+      <w:lvlText w:val="o"/>
+      <w:lvlJc w:val="left"/>
+      <w:pPr>
+        <w:tabs>
+          <w:tab w:val="num" w:pos="1440"/>
+        </w:tabs>
+        <w:ind w:left="1440" w:hanging="360"/>
+      </w:pPr>
+      <w:rPr>
+        <w:rFonts w:ascii="Courier New" w:hAnsi="Courier New" w:hint="default"/>
+        <w:sz w:val="20"/>
+      </w:rPr>
+    </w:lvl>
+    <w:lvl w:ilvl="2" w:tentative="1">
+      <w:start w:val="1"/>
+      <w:numFmt w:val="bullet"/>
+      <w:lvlText w:val=""/>
+      <w:lvlJc w:val="left"/>
+      <w:pPr>
+        <w:tabs>
+          <w:tab w:val="num" w:pos="2160"/>
+        </w:tabs>
+        <w:ind w:left="2160" w:hanging="360"/>
+      </w:pPr>
+      <w:rPr>
+        <w:rFonts w:ascii="Wingdings" w:hAnsi="Wingdings" w:hint="default"/>
+        <w:sz w:val="20"/>
+      </w:rPr>
+    </w:lvl>
+    <w:lvl w:ilvl="3" w:tentative="1">
+      <w:start w:val="1"/>
+      <w:numFmt w:val="bullet"/>
+      <w:lvlText w:val=""/>
+      <w:lvlJc w:val="left"/>
+      <w:pPr>
+        <w:tabs>
+          <w:tab w:val="num" w:pos="2880"/>
+        </w:tabs>
+        <w:ind w:left="2880" w:hanging="360"/>
+      </w:pPr>
+      <w:rPr>
+        <w:rFonts w:ascii="Wingdings" w:hAnsi="Wingdings" w:hint="default"/>
+        <w:sz w:val="20"/>
+      </w:rPr>
+    </w:lvl>
+    <w:lvl w:ilvl="4" w:tentative="1">
+      <w:start w:val="1"/>
+      <w:numFmt w:val="bullet"/>
+      <w:lvlText w:val=""/>
+      <w:lvlJc w:val="left"/>
+      <w:pPr>
+        <w:tabs>
+          <w:tab w:val="num" w:pos="3600"/>
+        </w:tabs>
+        <w:ind w:left="3600" w:hanging="360"/>
+      </w:pPr>
+      <w:rPr>
+        <w:rFonts w:ascii="Wingdings" w:hAnsi="Wingdings" w:hint="default"/>
+        <w:sz w:val="20"/>
+      </w:rPr>
+    </w:lvl>
+    <w:lvl w:ilvl="5" w:tentative="1">
+      <w:start w:val="1"/>
+      <w:numFmt w:val="bullet"/>
+      <w:lvlText w:val=""/>
+      <w:lvlJc w:val="left"/>
+      <w:pPr>
+        <w:tabs>
+          <w:tab w:val="num" w:pos="4320"/>
+        </w:tabs>
+        <w:ind w:left="4320" w:hanging="360"/>
+      </w:pPr>
+      <w:rPr>
+        <w:rFonts w:ascii="Wingdings" w:hAnsi="Wingdings" w:hint="default"/>
+        <w:sz w:val="20"/>
+      </w:rPr>
+    </w:lvl>
+    <w:lvl w:ilvl="6" w:tentative="1">
+      <w:start w:val="1"/>
+      <w:numFmt w:val="bullet"/>
+      <w:lvlText w:val=""/>
+      <w:lvlJc w:val="left"/>
+      <w:pPr>
+        <w:tabs>
+          <w:tab w:val="num" w:pos="5040"/>
+        </w:tabs>
+        <w:ind w:left="5040" w:hanging="360"/>
+      </w:pPr>
+      <w:rPr>
+        <w:rFonts w:ascii="Wingdings" w:hAnsi="Wingdings" w:hint="default"/>
+        <w:sz w:val="20"/>
+      </w:rPr>
+    </w:lvl>
+    <w:lvl w:ilvl="7" w:tentative="1">
+      <w:start w:val="1"/>
+      <w:numFmt w:val="bullet"/>
+      <w:lvlText w:val=""/>
+      <w:lvlJc w:val="left"/>
+      <w:pPr>
+        <w:tabs>
+          <w:tab w:val="num" w:pos="5760"/>
+        </w:tabs>
+        <w:ind w:left="5760" w:hanging="360"/>
+      </w:pPr>
+      <w:rPr>
+        <w:rFonts w:ascii="Wingdings" w:hAnsi="Wingdings" w:hint="default"/>
+        <w:sz w:val="20"/>
+      </w:rPr>
+    </w:lvl>
+    <w:lvl w:ilvl="8" w:tentative="1">
+      <w:start w:val="1"/>
+      <w:numFmt w:val="bullet"/>
+      <w:lvlText w:val=""/>
+      <w:lvlJc w:val="left"/>
+      <w:pPr>
+        <w:tabs>
+          <w:tab w:val="num" w:pos="6480"/>
+        </w:tabs>
+        <w:ind w:left="6480" w:hanging="360"/>
+      </w:pPr>
+      <w:rPr>
+        <w:rFonts w:ascii="Wingdings" w:hAnsi="Wingdings" w:hint="default"/>
+        <w:sz w:val="20"/>
+      </w:rPr>
     </w:lvl>
   </w:abstractNum>
   <w:num w:numId="1">
@@ -2663,6 +3527,12 @@
   </w:num>
   <w:num w:numId="5">
     <w:abstractNumId w:val="1"/>
+  </w:num>
+  <w:num w:numId="6">
+    <w:abstractNumId w:val="5"/>
+  </w:num>
+  <w:num w:numId="7">
+    <w:abstractNumId w:val="6"/>
   </w:num>
 </w:numbering>
 </file>
@@ -3139,6 +4009,31 @@
       </w:tblBorders>
     </w:tblPr>
   </w:style>
+  <w:style w:type="paragraph" w:customStyle="1" w:styleId="je">
+    <w:name w:val="je"/>
+    <w:basedOn w:val="Normal"/>
+    <w:rsid w:val="00F57373"/>
+    <w:pPr>
+      <w:spacing w:before="100" w:beforeAutospacing="1" w:after="100" w:afterAutospacing="1" w:line="240" w:lineRule="auto"/>
+    </w:pPr>
+    <w:rPr>
+      <w:rFonts w:ascii="Times New Roman" w:eastAsia="Times New Roman" w:hAnsi="Times New Roman" w:cs="Times New Roman"/>
+      <w:sz w:val="24"/>
+      <w:szCs w:val="24"/>
+      <w:lang w:eastAsia="en-IN"/>
+    </w:rPr>
+  </w:style>
+  <w:style w:type="character" w:styleId="Strong">
+    <w:name w:val="Strong"/>
+    <w:basedOn w:val="DefaultParagraphFont"/>
+    <w:uiPriority w:val="22"/>
+    <w:qFormat/>
+    <w:rsid w:val="00F57373"/>
+    <w:rPr>
+      <w:b/>
+      <w:bCs/>
+    </w:rPr>
+  </w:style>
 </w:styles>
 </file>
 

</xml_diff>